<commit_message>
Patch docs + generate .pdf
</commit_message>
<xml_diff>
--- a/Correction/ITI.NoMonkeyTree.docx
+++ b/Correction/ITI.NoMonkeyTree.docx
@@ -336,14 +336,7 @@
           <w:rFonts w:cs="Arial"/>
           <w:color w:val="000000"/>
         </w:rPr>
-        <w:t xml:space="preserve">Ce TP a pour but de vous introduire la notion </w:t>
-      </w:r>
-      <w:r>
-        <w:rPr>
-          <w:rFonts w:cs="Arial"/>
-          <w:color w:val="000000"/>
-        </w:rPr>
-        <w:t>d’AST (</w:t>
+        <w:t>Ce TP a pour but de vous introduire la notion d’AST (</w:t>
       </w:r>
       <w:r>
         <w:rPr>
@@ -585,26 +578,11 @@
         <w:pStyle w:val="NormalWeb"/>
         <w:spacing w:before="0" w:beforeAutospacing="0" w:after="0" w:afterAutospacing="0"/>
         <w:rPr>
-          <w:rFonts w:asciiTheme="minorHAnsi" w:hAnsiTheme="minorHAnsi"/>
-        </w:rPr>
-      </w:pPr>
-      <w:r>
-        <w:rPr>
           <w:rFonts w:asciiTheme="minorHAnsi" w:hAnsiTheme="minorHAnsi" w:cs="Arial"/>
           <w:color w:val="000000"/>
           <w:sz w:val="22"/>
           <w:szCs w:val="22"/>
         </w:rPr>
-        <w:t>Ici on peut voir 2 AST simple.</w:t>
-      </w:r>
-    </w:p>
-    <w:p>
-      <w:pPr>
-        <w:pStyle w:val="NormalWeb"/>
-        <w:spacing w:before="0" w:beforeAutospacing="0" w:after="0" w:afterAutospacing="0"/>
-        <w:rPr>
-          <w:rFonts w:asciiTheme="minorHAnsi" w:hAnsiTheme="minorHAnsi"/>
-        </w:rPr>
       </w:pPr>
       <w:r>
         <w:rPr>
@@ -613,12 +591,65 @@
           <w:sz w:val="22"/>
           <w:szCs w:val="22"/>
         </w:rPr>
+        <w:t>Ici on peut voir 2 AST simple</w:t>
+      </w:r>
+      <w:r>
+        <w:rPr>
+          <w:rFonts w:asciiTheme="minorHAnsi" w:hAnsiTheme="minorHAnsi" w:cs="Arial"/>
+          <w:color w:val="000000"/>
+          <w:sz w:val="22"/>
+          <w:szCs w:val="22"/>
+        </w:rPr>
+        <w:t>s</w:t>
+      </w:r>
+      <w:r>
+        <w:rPr>
+          <w:rFonts w:asciiTheme="minorHAnsi" w:hAnsiTheme="minorHAnsi" w:cs="Arial"/>
+          <w:color w:val="000000"/>
+          <w:sz w:val="22"/>
+          <w:szCs w:val="22"/>
+        </w:rPr>
+        <w:t xml:space="preserve"> : </w:t>
+      </w:r>
+    </w:p>
+    <w:p>
+      <w:pPr>
+        <w:pStyle w:val="NormalWeb"/>
+        <w:spacing w:before="0" w:beforeAutospacing="0" w:after="0" w:afterAutospacing="0"/>
+        <w:rPr>
+          <w:rFonts w:asciiTheme="minorHAnsi" w:hAnsiTheme="minorHAnsi"/>
+        </w:rPr>
+      </w:pPr>
+    </w:p>
+    <w:p>
+      <w:pPr>
+        <w:pStyle w:val="NormalWeb"/>
+        <w:numPr>
+          <w:ilvl w:val="0"/>
+          <w:numId w:val="19"/>
+        </w:numPr>
+        <w:spacing w:before="0" w:beforeAutospacing="0" w:after="0" w:afterAutospacing="0"/>
+        <w:rPr>
+          <w:rFonts w:asciiTheme="minorHAnsi" w:hAnsiTheme="minorHAnsi"/>
+        </w:rPr>
+      </w:pPr>
+      <w:r>
+        <w:rPr>
+          <w:rFonts w:asciiTheme="minorHAnsi" w:hAnsiTheme="minorHAnsi" w:cs="Arial"/>
+          <w:color w:val="000000"/>
+          <w:sz w:val="22"/>
+          <w:szCs w:val="22"/>
+        </w:rPr>
         <w:t>Le premier représente simplement : 1 + 2 + 3 +4</w:t>
       </w:r>
     </w:p>
     <w:p>
       <w:pPr>
         <w:pStyle w:val="NormalWeb"/>
+        <w:numPr>
+          <w:ilvl w:val="0"/>
+          <w:numId w:val="19"/>
+        </w:numPr>
         <w:spacing w:before="0" w:beforeAutospacing="0" w:after="0" w:afterAutospacing="0"/>
         <w:rPr>
           <w:rFonts w:asciiTheme="minorHAnsi" w:hAnsiTheme="minorHAnsi"/>
@@ -636,7 +667,15 @@
     </w:p>
     <w:p>
       <w:pPr>
-        <w:spacing w:after="240"/>
+        <w:pStyle w:val="NormalWeb"/>
+        <w:spacing w:before="0" w:beforeAutospacing="0" w:after="0" w:afterAutospacing="0"/>
+        <w:jc w:val="both"/>
+        <w:rPr>
+          <w:rFonts w:asciiTheme="minorHAnsi" w:eastAsiaTheme="minorHAnsi" w:hAnsiTheme="minorHAnsi" w:cstheme="minorBidi"/>
+          <w:sz w:val="22"/>
+          <w:szCs w:val="22"/>
+          <w:lang w:eastAsia="en-US"/>
+        </w:rPr>
       </w:pPr>
     </w:p>
     <w:p>
@@ -800,23 +839,15 @@
         </w:rPr>
         <w:br w:type="page"/>
       </w:r>
+      <w:bookmarkStart w:id="0" w:name="_GoBack"/>
+      <w:bookmarkEnd w:id="0"/>
     </w:p>
     <w:p>
       <w:pPr>
-        <w:pStyle w:val="NormalWeb"/>
-        <w:spacing w:before="0" w:beforeAutospacing="0" w:after="0" w:afterAutospacing="0"/>
-        <w:rPr>
-          <w:rFonts w:asciiTheme="minorHAnsi" w:hAnsiTheme="minorHAnsi"/>
-          <w:sz w:val="22"/>
-          <w:szCs w:val="22"/>
-        </w:rPr>
-      </w:pPr>
-    </w:p>
-    <w:p>
-      <w:pPr>
-        <w:pStyle w:val="Titre2"/>
+        <w:pStyle w:val="Titre1"/>
       </w:pPr>
       <w:r>
+        <w:lastRenderedPageBreak/>
         <w:t>À</w:t>
       </w:r>
       <w:r>
@@ -985,6 +1016,7 @@
           <w:rFonts w:eastAsia="Times New Roman" w:cs="Arial"/>
           <w:i/>
           <w:iCs/>
+          <w:noProof/>
           <w:color w:val="000000"/>
           <w:lang w:eastAsia="fr-FR"/>
         </w:rPr>
@@ -1047,33 +1079,17 @@
           <w:sz w:val="22"/>
           <w:szCs w:val="22"/>
         </w:rPr>
-        <w:t>Ce test analyse les objets implémentés dans ITI.NoMonkeyTree.dll et en extrait l’API publique sous forme XML et compare cette API publique avec celle d’origine qui est mémorisée : si d’aventure, vous altérez l’API publique des objets (en ajoutant une méthode, une propriété ou un champ public), il passe au rouge : vous devez vous assurer qu’il reste au vert.</w:t>
+        <w:t>À</w:t>
       </w:r>
-    </w:p>
-    <w:p>
-      <w:pPr>
-        <w:pStyle w:val="NormalWeb"/>
-        <w:spacing w:before="0" w:beforeAutospacing="0" w:after="0" w:afterAutospacing="0"/>
-        <w:jc w:val="both"/>
-        <w:rPr>
-          <w:rFonts w:asciiTheme="minorHAnsi" w:hAnsiTheme="minorHAnsi"/>
-          <w:sz w:val="22"/>
-          <w:szCs w:val="22"/>
-        </w:rPr>
-      </w:pPr>
-    </w:p>
-    <w:p>
-      <w:pPr>
-        <w:pStyle w:val="NormalWeb"/>
-        <w:spacing w:before="0" w:beforeAutospacing="0" w:after="0" w:afterAutospacing="0"/>
-        <w:jc w:val="both"/>
+      <w:r>
         <w:rPr>
           <w:rFonts w:asciiTheme="minorHAnsi" w:hAnsiTheme="minorHAnsi" w:cs="Arial"/>
           <w:color w:val="000000"/>
           <w:sz w:val="22"/>
           <w:szCs w:val="22"/>
         </w:rPr>
-      </w:pPr>
+        <w:t xml:space="preserve"> vous de faire en sorte qu'ils passent en vert. Pour cela, vous avez le droit de faire ce que bon vous semble dans le projet ITI.NoMonkeyTree</w:t>
+      </w:r>
       <w:r>
         <w:rPr>
           <w:rFonts w:asciiTheme="minorHAnsi" w:hAnsiTheme="minorHAnsi" w:cs="Arial"/>
@@ -1081,7 +1097,7 @@
           <w:sz w:val="22"/>
           <w:szCs w:val="22"/>
         </w:rPr>
-        <w:t>À</w:t>
+        <w:t xml:space="preserve"> mais il vous est bien évidemment interdit de modifier le projet de test pour </w:t>
       </w:r>
       <w:r>
         <w:rPr>
@@ -1090,7 +1106,7 @@
           <w:sz w:val="22"/>
           <w:szCs w:val="22"/>
         </w:rPr>
-        <w:t xml:space="preserve"> vous de faire en sorte qu'ils passent en vert. Pour cela, vous avez le droit de faire ce que bon vous semble dans le projet ITI.NoMonkeyTree</w:t>
+        <w:t>valider les</w:t>
       </w:r>
       <w:r>
         <w:rPr>
@@ -1099,19 +1115,33 @@
           <w:sz w:val="22"/>
           <w:szCs w:val="22"/>
         </w:rPr>
-        <w:t xml:space="preserve"> mais il vous est bien évidemment interdit de modifier le projet de test pour passer </w:t>
+        <w:t xml:space="preserve"> diodes…</w:t>
       </w:r>
-      <w:r>
+    </w:p>
+    <w:p>
+      <w:pPr>
+        <w:pStyle w:val="NormalWeb"/>
+        <w:spacing w:before="0" w:beforeAutospacing="0" w:after="0" w:afterAutospacing="0"/>
+        <w:jc w:val="both"/>
+        <w:rPr>
+          <w:rFonts w:asciiTheme="minorHAnsi" w:hAnsiTheme="minorHAnsi"/>
+          <w:sz w:val="22"/>
+          <w:szCs w:val="22"/>
+        </w:rPr>
+      </w:pPr>
+    </w:p>
+    <w:p>
+      <w:pPr>
+        <w:pStyle w:val="NormalWeb"/>
+        <w:spacing w:before="0" w:beforeAutospacing="0" w:after="0" w:afterAutospacing="0"/>
+        <w:jc w:val="both"/>
         <w:rPr>
           <w:rFonts w:asciiTheme="minorHAnsi" w:hAnsiTheme="minorHAnsi" w:cs="Arial"/>
           <w:color w:val="000000"/>
           <w:sz w:val="22"/>
           <w:szCs w:val="22"/>
         </w:rPr>
-        <w:t>valider les</w:t>
-      </w:r>
-      <w:bookmarkStart w:id="0" w:name="_GoBack"/>
-      <w:bookmarkEnd w:id="0"/>
+      </w:pPr>
       <w:r>
         <w:rPr>
           <w:rFonts w:asciiTheme="minorHAnsi" w:hAnsiTheme="minorHAnsi" w:cs="Arial"/>
@@ -1119,45 +1149,19 @@
           <w:sz w:val="22"/>
           <w:szCs w:val="22"/>
         </w:rPr>
-        <w:t xml:space="preserve"> diodes…</w:t>
-      </w:r>
-    </w:p>
-    <w:p>
-      <w:pPr>
-        <w:pStyle w:val="NormalWeb"/>
-        <w:spacing w:before="0" w:beforeAutospacing="0" w:after="0" w:afterAutospacing="0"/>
-        <w:jc w:val="both"/>
-        <w:rPr>
-          <w:rFonts w:asciiTheme="minorHAnsi" w:hAnsiTheme="minorHAnsi"/>
-          <w:sz w:val="22"/>
-          <w:szCs w:val="22"/>
-        </w:rPr>
-      </w:pPr>
-    </w:p>
-    <w:p>
-      <w:pPr>
-        <w:pStyle w:val="NormalWeb"/>
-        <w:spacing w:before="0" w:beforeAutospacing="0" w:after="0" w:afterAutospacing="0"/>
-        <w:jc w:val="both"/>
-        <w:rPr>
-          <w:rFonts w:asciiTheme="minorHAnsi" w:hAnsiTheme="minorHAnsi"/>
-          <w:sz w:val="22"/>
-          <w:szCs w:val="22"/>
-        </w:rPr>
-      </w:pPr>
-      <w:r>
-        <w:rPr>
-          <w:rFonts w:asciiTheme="minorHAnsi" w:hAnsiTheme="minorHAnsi" w:cs="Arial"/>
-          <w:color w:val="000000"/>
-          <w:sz w:val="22"/>
-          <w:szCs w:val="22"/>
-        </w:rPr>
         <w:t>Les tests unitaires sont là pour spécifier de façon détaillée les fonctionnalités attendues.</w:t>
       </w:r>
     </w:p>
     <w:p>
       <w:pPr>
-        <w:spacing w:after="240"/>
+        <w:pStyle w:val="NormalWeb"/>
+        <w:spacing w:before="0" w:beforeAutospacing="0" w:after="0" w:afterAutospacing="0"/>
+        <w:jc w:val="both"/>
+        <w:rPr>
+          <w:rFonts w:asciiTheme="minorHAnsi" w:hAnsiTheme="minorHAnsi"/>
+          <w:sz w:val="22"/>
+          <w:szCs w:val="22"/>
+        </w:rPr>
       </w:pPr>
     </w:p>
     <w:p>
@@ -1741,33 +1745,17 @@
                             </w:rPr>
                             <w:t>/</w:t>
                           </w:r>
-                          <w:r>
-                            <w:fldChar w:fldCharType="begin"/>
-                          </w:r>
-                          <w:r>
-                            <w:instrText>NUMPAGES  \* Arabic  \* MERGEFORMAT</w:instrText>
-                          </w:r>
-                          <w:r>
-                            <w:fldChar w:fldCharType="separate"/>
-                          </w:r>
-                          <w:r>
-                            <w:rPr>
-                              <w:rFonts w:ascii="Conduit ITC Light" w:hAnsi="Conduit ITC Light"/>
-                              <w:b/>
-                              <w:noProof/>
-                              <w:sz w:val="24"/>
-                            </w:rPr>
-                            <w:t>3</w:t>
-                          </w:r>
-                          <w:r>
-                            <w:rPr>
-                              <w:rFonts w:ascii="Conduit ITC Light" w:hAnsi="Conduit ITC Light"/>
-                              <w:b/>
-                              <w:noProof/>
-                              <w:sz w:val="24"/>
-                            </w:rPr>
-                            <w:fldChar w:fldCharType="end"/>
-                          </w:r>
+                          <w:fldSimple w:instr="NUMPAGES  \* Arabic  \* MERGEFORMAT">
+                            <w:r>
+                              <w:rPr>
+                                <w:rFonts w:ascii="Conduit ITC Light" w:hAnsi="Conduit ITC Light"/>
+                                <w:b/>
+                                <w:noProof/>
+                                <w:sz w:val="24"/>
+                              </w:rPr>
+                              <w:t>3</w:t>
+                            </w:r>
+                          </w:fldSimple>
                         </w:p>
                       </w:txbxContent>
                     </wps:txbx>
@@ -1852,33 +1840,17 @@
                       </w:rPr>
                       <w:t>/</w:t>
                     </w:r>
-                    <w:r>
-                      <w:fldChar w:fldCharType="begin"/>
-                    </w:r>
-                    <w:r>
-                      <w:instrText>NUMPAGES  \* Arabic  \* MERGEFORMAT</w:instrText>
-                    </w:r>
-                    <w:r>
-                      <w:fldChar w:fldCharType="separate"/>
-                    </w:r>
-                    <w:r>
-                      <w:rPr>
-                        <w:rFonts w:ascii="Conduit ITC Light" w:hAnsi="Conduit ITC Light"/>
-                        <w:b/>
-                        <w:noProof/>
-                        <w:sz w:val="24"/>
-                      </w:rPr>
-                      <w:t>3</w:t>
-                    </w:r>
-                    <w:r>
-                      <w:rPr>
-                        <w:rFonts w:ascii="Conduit ITC Light" w:hAnsi="Conduit ITC Light"/>
-                        <w:b/>
-                        <w:noProof/>
-                        <w:sz w:val="24"/>
-                      </w:rPr>
-                      <w:fldChar w:fldCharType="end"/>
-                    </w:r>
+                    <w:fldSimple w:instr="NUMPAGES  \* Arabic  \* MERGEFORMAT">
+                      <w:r>
+                        <w:rPr>
+                          <w:rFonts w:ascii="Conduit ITC Light" w:hAnsi="Conduit ITC Light"/>
+                          <w:b/>
+                          <w:noProof/>
+                          <w:sz w:val="24"/>
+                        </w:rPr>
+                        <w:t>3</w:t>
+                      </w:r>
+                    </w:fldSimple>
                   </w:p>
                 </w:txbxContent>
               </v:textbox>
@@ -3757,6 +3729,119 @@
     </w:lvl>
   </w:abstractNum>
   <w:abstractNum w:abstractNumId="15" w15:restartNumberingAfterBreak="0">
+    <w:nsid w:val="728F1FDC"/>
+    <w:multiLevelType w:val="hybridMultilevel"/>
+    <w:tmpl w:val="EEE208EC"/>
+    <w:lvl w:ilvl="0" w:tplc="040C0001">
+      <w:start w:val="1"/>
+      <w:numFmt w:val="bullet"/>
+      <w:lvlText w:val=""/>
+      <w:lvlJc w:val="left"/>
+      <w:pPr>
+        <w:ind w:left="720" w:hanging="360"/>
+      </w:pPr>
+      <w:rPr>
+        <w:rFonts w:ascii="Symbol" w:hAnsi="Symbol" w:hint="default"/>
+      </w:rPr>
+    </w:lvl>
+    <w:lvl w:ilvl="1" w:tplc="040C0003" w:tentative="1">
+      <w:start w:val="1"/>
+      <w:numFmt w:val="bullet"/>
+      <w:lvlText w:val="o"/>
+      <w:lvlJc w:val="left"/>
+      <w:pPr>
+        <w:ind w:left="1440" w:hanging="360"/>
+      </w:pPr>
+      <w:rPr>
+        <w:rFonts w:ascii="Courier New" w:hAnsi="Courier New" w:cs="Courier New" w:hint="default"/>
+      </w:rPr>
+    </w:lvl>
+    <w:lvl w:ilvl="2" w:tplc="040C0005" w:tentative="1">
+      <w:start w:val="1"/>
+      <w:numFmt w:val="bullet"/>
+      <w:lvlText w:val=""/>
+      <w:lvlJc w:val="left"/>
+      <w:pPr>
+        <w:ind w:left="2160" w:hanging="360"/>
+      </w:pPr>
+      <w:rPr>
+        <w:rFonts w:ascii="Wingdings" w:hAnsi="Wingdings" w:hint="default"/>
+      </w:rPr>
+    </w:lvl>
+    <w:lvl w:ilvl="3" w:tplc="040C0001" w:tentative="1">
+      <w:start w:val="1"/>
+      <w:numFmt w:val="bullet"/>
+      <w:lvlText w:val=""/>
+      <w:lvlJc w:val="left"/>
+      <w:pPr>
+        <w:ind w:left="2880" w:hanging="360"/>
+      </w:pPr>
+      <w:rPr>
+        <w:rFonts w:ascii="Symbol" w:hAnsi="Symbol" w:hint="default"/>
+      </w:rPr>
+    </w:lvl>
+    <w:lvl w:ilvl="4" w:tplc="040C0003" w:tentative="1">
+      <w:start w:val="1"/>
+      <w:numFmt w:val="bullet"/>
+      <w:lvlText w:val="o"/>
+      <w:lvlJc w:val="left"/>
+      <w:pPr>
+        <w:ind w:left="3600" w:hanging="360"/>
+      </w:pPr>
+      <w:rPr>
+        <w:rFonts w:ascii="Courier New" w:hAnsi="Courier New" w:cs="Courier New" w:hint="default"/>
+      </w:rPr>
+    </w:lvl>
+    <w:lvl w:ilvl="5" w:tplc="040C0005" w:tentative="1">
+      <w:start w:val="1"/>
+      <w:numFmt w:val="bullet"/>
+      <w:lvlText w:val=""/>
+      <w:lvlJc w:val="left"/>
+      <w:pPr>
+        <w:ind w:left="4320" w:hanging="360"/>
+      </w:pPr>
+      <w:rPr>
+        <w:rFonts w:ascii="Wingdings" w:hAnsi="Wingdings" w:hint="default"/>
+      </w:rPr>
+    </w:lvl>
+    <w:lvl w:ilvl="6" w:tplc="040C0001" w:tentative="1">
+      <w:start w:val="1"/>
+      <w:numFmt w:val="bullet"/>
+      <w:lvlText w:val=""/>
+      <w:lvlJc w:val="left"/>
+      <w:pPr>
+        <w:ind w:left="5040" w:hanging="360"/>
+      </w:pPr>
+      <w:rPr>
+        <w:rFonts w:ascii="Symbol" w:hAnsi="Symbol" w:hint="default"/>
+      </w:rPr>
+    </w:lvl>
+    <w:lvl w:ilvl="7" w:tplc="040C0003" w:tentative="1">
+      <w:start w:val="1"/>
+      <w:numFmt w:val="bullet"/>
+      <w:lvlText w:val="o"/>
+      <w:lvlJc w:val="left"/>
+      <w:pPr>
+        <w:ind w:left="5760" w:hanging="360"/>
+      </w:pPr>
+      <w:rPr>
+        <w:rFonts w:ascii="Courier New" w:hAnsi="Courier New" w:cs="Courier New" w:hint="default"/>
+      </w:rPr>
+    </w:lvl>
+    <w:lvl w:ilvl="8" w:tplc="040C0005" w:tentative="1">
+      <w:start w:val="1"/>
+      <w:numFmt w:val="bullet"/>
+      <w:lvlText w:val=""/>
+      <w:lvlJc w:val="left"/>
+      <w:pPr>
+        <w:ind w:left="6480" w:hanging="360"/>
+      </w:pPr>
+      <w:rPr>
+        <w:rFonts w:ascii="Wingdings" w:hAnsi="Wingdings" w:hint="default"/>
+      </w:rPr>
+    </w:lvl>
+  </w:abstractNum>
+  <w:abstractNum w:abstractNumId="16" w15:restartNumberingAfterBreak="0">
     <w:nsid w:val="7BCF7B58"/>
     <w:multiLevelType w:val="multilevel"/>
     <w:tmpl w:val="563EE42E"/>
@@ -3851,7 +3936,7 @@
       </w:pPr>
     </w:lvl>
   </w:abstractNum>
-  <w:abstractNum w:abstractNumId="16" w15:restartNumberingAfterBreak="0">
+  <w:abstractNum w:abstractNumId="17" w15:restartNumberingAfterBreak="0">
     <w:nsid w:val="7BF82552"/>
     <w:multiLevelType w:val="hybridMultilevel"/>
     <w:tmpl w:val="FA88FBFE"/>
@@ -3964,7 +4049,7 @@
       </w:rPr>
     </w:lvl>
   </w:abstractNum>
-  <w:abstractNum w:abstractNumId="17" w15:restartNumberingAfterBreak="0">
+  <w:abstractNum w:abstractNumId="18" w15:restartNumberingAfterBreak="0">
     <w:nsid w:val="7F0B1B97"/>
     <w:multiLevelType w:val="hybridMultilevel"/>
     <w:tmpl w:val="430689D4"/>
@@ -4078,7 +4163,7 @@
     </w:lvl>
   </w:abstractNum>
   <w:num w:numId="1">
-    <w:abstractNumId w:val="15"/>
+    <w:abstractNumId w:val="16"/>
   </w:num>
   <w:num w:numId="2">
     <w:abstractNumId w:val="5"/>
@@ -4105,7 +4190,7 @@
     <w:abstractNumId w:val="9"/>
   </w:num>
   <w:num w:numId="10">
-    <w:abstractNumId w:val="16"/>
+    <w:abstractNumId w:val="17"/>
   </w:num>
   <w:num w:numId="11">
     <w:abstractNumId w:val="7"/>
@@ -4117,7 +4202,7 @@
     <w:abstractNumId w:val="12"/>
   </w:num>
   <w:num w:numId="14">
-    <w:abstractNumId w:val="17"/>
+    <w:abstractNumId w:val="18"/>
   </w:num>
   <w:num w:numId="15">
     <w:abstractNumId w:val="4"/>
@@ -4130,6 +4215,9 @@
   </w:num>
   <w:num w:numId="18">
     <w:abstractNumId w:val="14"/>
+  </w:num>
+  <w:num w:numId="19">
+    <w:abstractNumId w:val="15"/>
   </w:num>
 </w:numbering>
 </file>
@@ -5450,6 +5538,7 @@
     <w:rsid w:val="009C05EA"/>
     <w:rsid w:val="009C2690"/>
     <w:rsid w:val="00AD6F47"/>
+    <w:rsid w:val="00B16A82"/>
     <w:rsid w:val="00BB7F2C"/>
     <w:rsid w:val="00C7521F"/>
     <w:rsid w:val="00D64CED"/>
@@ -6162,7 +6251,7 @@
 </file>
 
 <file path=customXml/itemProps1.xml><?xml version="1.0" encoding="utf-8"?>
-<ds:datastoreItem xmlns:ds="http://schemas.openxmlformats.org/officeDocument/2006/customXml" ds:itemID="{AD3EFB1B-4140-49B8-811E-FA1DE377063D}">
+<ds:datastoreItem xmlns:ds="http://schemas.openxmlformats.org/officeDocument/2006/customXml" ds:itemID="{E5793F18-F0E9-4CF4-8640-88768378E529}">
   <ds:schemaRefs>
     <ds:schemaRef ds:uri="http://schemas.openxmlformats.org/officeDocument/2006/bibliography"/>
   </ds:schemaRefs>

</xml_diff>